<commit_message>
New time accounting style
</commit_message>
<xml_diff>
--- a/Word/MarcoDVisser_CurriculumVitea_05-09-2015.docx
+++ b/Word/MarcoDVisser_CurriculumVitea_05-09-2015.docx
@@ -44,11 +44,16 @@
     </w:p>
     <w:p>
       <w:pPr>
-        <w:pStyle w:val="Compact"/>
-        <w:numPr>
-          <w:numId w:val="1001"/>
-          <w:ilvl w:val="0"/>
-        </w:numPr>
+        <w:pStyle w:val="DefinitionTerm"/>
+      </w:pPr>
+      <w:r>
+        <w:t xml:space="preserve">Since 2011</w:t>
+      </w:r>
+    </w:p>
+    <w:p>
+      <w:pPr>
+        <w:pStyle w:val="Compact"/>
+        <w:pStyle w:val="Definition"/>
       </w:pPr>
       <w:r>
         <w:t xml:space="preserve">PhD candidate (Apr 2011 - present) at the Department of Experimental Plant Ecology, Radboud University Nijmegen (The Netherlands).</w:t>
@@ -57,34 +62,37 @@
     <w:p>
       <w:pPr>
         <w:pStyle w:val="Compact"/>
-        <w:numPr>
-          <w:numId w:val="1001"/>
-          <w:ilvl w:val="0"/>
-        </w:numPr>
-      </w:pPr>
-      <w:r>
-        <w:t xml:space="preserve">Predoctoral Fellow (Apr 2010 - present) at the Smithsonian Tropical Research Institute, Gamboa (Panama).</w:t>
-      </w:r>
-    </w:p>
-    <w:p>
-      <w:pPr>
-        <w:pStyle w:val="Compact"/>
-        <w:numPr>
-          <w:numId w:val="1001"/>
-          <w:ilvl w:val="0"/>
-        </w:numPr>
-      </w:pPr>
-      <w:r>
-        <w:t xml:space="preserve">Junior researcher (Sept 2009 - Feb 2010) at the Department of Experimental Plant Ecology, Radboud University Nijmegen (The Netherlands).</w:t>
-      </w:r>
-    </w:p>
-    <w:p>
-      <w:pPr>
-        <w:pStyle w:val="Compact"/>
-        <w:numPr>
-          <w:numId w:val="1001"/>
-          <w:ilvl w:val="0"/>
-        </w:numPr>
+        <w:pStyle w:val="Definition"/>
+      </w:pPr>
+      <w:r>
+        <w:t xml:space="preserve">Predoctoral Fellow (Apr 2010 - present) at the Smithsonian Tropical Research Institute, Gamboa (Panama). 2009 - 2010</w:t>
+      </w:r>
+    </w:p>
+    <w:p>
+      <w:pPr>
+        <w:pStyle w:val="SourceCode"/>
+        <w:pStyle w:val="Definition"/>
+      </w:pPr>
+      <w:r>
+        <w:rPr>
+          <w:rStyle w:val="VerbatimChar"/>
+        </w:rPr>
+        <w:t xml:space="preserve">Junior researcher (Sept 2009 - Feb 2010) at the Department of Experimental Plant Ecology,  Radboud University Nijmegen (The Netherlands).</w:t>
+      </w:r>
+    </w:p>
+    <w:p>
+      <w:pPr>
+        <w:pStyle w:val="Compact"/>
+        <w:pStyle w:val="Definition"/>
+      </w:pPr>
+      <w:r>
+        <w:t xml:space="preserve">2008-2009</w:t>
+      </w:r>
+    </w:p>
+    <w:p>
+      <w:pPr>
+        <w:pStyle w:val="Compact"/>
+        <w:pStyle w:val="Definition"/>
       </w:pPr>
       <w:r>
         <w:t xml:space="preserve">Short-term Fellow (Oct 2008 - Feb 2009) at the Smithsonian Tropical Research Institute, Barro Colorado Island (Panama).</w:t>
@@ -93,10 +101,7 @@
     <w:p>
       <w:pPr>
         <w:pStyle w:val="Compact"/>
-        <w:numPr>
-          <w:numId w:val="1001"/>
-          <w:ilvl w:val="0"/>
-        </w:numPr>
+        <w:pStyle w:val="Definition"/>
       </w:pPr>
       <w:r>
         <w:t xml:space="preserve">MSc. Thesis research (2008-2009) at the Forest Ecology and Forest Management Group, Wageningen University and Smithsonian Tropical Research Institute, Barro Colorado Island, Panama.</w:t>
@@ -105,58 +110,43 @@
     <w:p>
       <w:pPr>
         <w:pStyle w:val="Compact"/>
-        <w:numPr>
-          <w:numId w:val="1001"/>
-          <w:ilvl w:val="0"/>
-        </w:numPr>
-      </w:pPr>
-      <w:r>
-        <w:t xml:space="preserve">MSc. Thesis research (2008-2009) at the unit Mathematical and Statistical Methods (Biometris) of Wageningen University.</w:t>
-      </w:r>
-    </w:p>
-    <w:p>
-      <w:pPr>
-        <w:pStyle w:val="Compact"/>
-        <w:numPr>
-          <w:numId w:val="1001"/>
-          <w:ilvl w:val="0"/>
-        </w:numPr>
-      </w:pPr>
-      <w:r>
-        <w:t xml:space="preserve">B.A. Thesis research (2007) at the Forest Research Institute Malaysia, Pasoh Forest Reserve, Malaysia for Larenstein College.</w:t>
-      </w:r>
-    </w:p>
-    <w:p>
-      <w:pPr>
-        <w:pStyle w:val="Compact"/>
-        <w:numPr>
-          <w:numId w:val="1001"/>
-          <w:ilvl w:val="0"/>
-        </w:numPr>
-      </w:pPr>
-      <w:r>
-        <w:t xml:space="preserve">Internship (2005) at the Forest Research Institute Malaysia, Kepong, Malaysia.</w:t>
-      </w:r>
-    </w:p>
-    <w:p>
-      <w:pPr>
-        <w:pStyle w:val="Compact"/>
-        <w:numPr>
-          <w:numId w:val="1001"/>
-          <w:ilvl w:val="0"/>
-        </w:numPr>
-      </w:pPr>
-      <w:r>
-        <w:t xml:space="preserve">Internship (2004) at the Mammal Research Institute, Polish Academy of Sciences, Bialowieza, Poland.</w:t>
-      </w:r>
-    </w:p>
-    <w:p>
-      <w:pPr>
-        <w:pStyle w:val="Compact"/>
-        <w:numPr>
-          <w:numId w:val="1001"/>
-          <w:ilvl w:val="0"/>
-        </w:numPr>
+        <w:pStyle w:val="Definition"/>
+      </w:pPr>
+      <w:r>
+        <w:t xml:space="preserve">MSc. Thesis research (2008-2009) at the unit Mathematical and Statistical Methods (Biometris) of Wageningen University. 2007</w:t>
+      </w:r>
+    </w:p>
+    <w:p>
+      <w:pPr>
+        <w:pStyle w:val="Compact"/>
+        <w:pStyle w:val="Definition"/>
+      </w:pPr>
+      <w:r>
+        <w:t xml:space="preserve">B.A. Thesis research (2007) at the Forest Research Institute Malaysia, Pasoh Forest Reserve, Malaysia for Larenstein College. 2005</w:t>
+      </w:r>
+    </w:p>
+    <w:p>
+      <w:pPr>
+        <w:pStyle w:val="Compact"/>
+        <w:pStyle w:val="Definition"/>
+      </w:pPr>
+      <w:r>
+        <w:t xml:space="preserve">Internship (2005) at the Forest Research Institute Malaysia, Kepong, Malaysia. 2004</w:t>
+      </w:r>
+    </w:p>
+    <w:p>
+      <w:pPr>
+        <w:pStyle w:val="Compact"/>
+        <w:pStyle w:val="Definition"/>
+      </w:pPr>
+      <w:r>
+        <w:t xml:space="preserve">Internship (2004) at the Mammal Research Institute, Polish Academy of Sciences, Bialowieza, Poland. 2003</w:t>
+      </w:r>
+    </w:p>
+    <w:p>
+      <w:pPr>
+        <w:pStyle w:val="Compact"/>
+        <w:pStyle w:val="Definition"/>
       </w:pPr>
       <w:r>
         <w:t xml:space="preserve">Volunteer (2003) at the Mammal Research Institute, Polish Academy of Sciences, Bialowieza, Poland.</w:t>
@@ -181,24 +171,36 @@
     </w:p>
     <w:p>
       <w:pPr>
-        <w:numPr>
-          <w:numId w:val="1002"/>
-          <w:ilvl w:val="0"/>
-        </w:numPr>
-      </w:pPr>
-      <w:r>
-        <w:t xml:space="preserve">September, 2009 : Wageningen University and research centre, M.Sc. (cum laude, highest distinction at WU). Forestry and Nature Conservation, with a minor in Mathematics and Statistical Methods.</w:t>
-      </w:r>
-    </w:p>
-    <w:p>
-      <w:pPr>
-        <w:numPr>
-          <w:numId w:val="1002"/>
-          <w:ilvl w:val="0"/>
-        </w:numPr>
-      </w:pPr>
-      <w:r>
-        <w:t xml:space="preserve">September, 2007 : Larenstein University of Applied Sciences, B.A. Forestry and Nature Conservation, with specialization in Tropical Forestry.</w:t>
+        <w:pStyle w:val="DefinitionTerm"/>
+      </w:pPr>
+      <w:r>
+        <w:t xml:space="preserve">September, 2009</w:t>
+      </w:r>
+    </w:p>
+    <w:p>
+      <w:pPr>
+        <w:pStyle w:val="Compact"/>
+        <w:pStyle w:val="Definition"/>
+      </w:pPr>
+      <w:r>
+        <w:t xml:space="preserve">Wageningen University and research centre, M.Sc. (cum laude, highest distinction at WU). Forestry and Nature Conservation, with a minor in Mathematics and Statistical Methods.</w:t>
+      </w:r>
+    </w:p>
+    <w:p>
+      <w:pPr>
+        <w:pStyle w:val="DefinitionTerm"/>
+      </w:pPr>
+      <w:r>
+        <w:t xml:space="preserve">September, 2007</w:t>
+      </w:r>
+    </w:p>
+    <w:p>
+      <w:pPr>
+        <w:pStyle w:val="Compact"/>
+        <w:pStyle w:val="Definition"/>
+      </w:pPr>
+      <w:r>
+        <w:t xml:space="preserve">Larenstein University of Applied Sciences, B.A. Forestry and Nature Conservation, with specialization in Tropical Forestry.</w:t>
       </w:r>
     </w:p>
     <w:p>
@@ -222,7 +224,7 @@
       <w:pPr>
         <w:pStyle w:val="Compact"/>
         <w:numPr>
-          <w:numId w:val="1003"/>
+          <w:numId w:val="1001"/>
           <w:ilvl w:val="0"/>
         </w:numPr>
       </w:pPr>
@@ -237,7 +239,7 @@
       <w:pPr>
         <w:pStyle w:val="Compact"/>
         <w:numPr>
-          <w:numId w:val="1003"/>
+          <w:numId w:val="1001"/>
           <w:ilvl w:val="0"/>
         </w:numPr>
       </w:pPr>
@@ -249,7 +251,7 @@
       <w:pPr>
         <w:pStyle w:val="Compact"/>
         <w:numPr>
-          <w:numId w:val="1003"/>
+          <w:numId w:val="1001"/>
           <w:ilvl w:val="0"/>
         </w:numPr>
       </w:pPr>
@@ -261,7 +263,7 @@
       <w:pPr>
         <w:pStyle w:val="Compact"/>
         <w:numPr>
-          <w:numId w:val="1003"/>
+          <w:numId w:val="1001"/>
           <w:ilvl w:val="0"/>
         </w:numPr>
       </w:pPr>
@@ -273,7 +275,7 @@
       <w:pPr>
         <w:pStyle w:val="Compact"/>
         <w:numPr>
-          <w:numId w:val="1003"/>
+          <w:numId w:val="1001"/>
           <w:ilvl w:val="0"/>
         </w:numPr>
       </w:pPr>
@@ -285,7 +287,7 @@
       <w:pPr>
         <w:pStyle w:val="Compact"/>
         <w:numPr>
-          <w:numId w:val="1003"/>
+          <w:numId w:val="1001"/>
           <w:ilvl w:val="0"/>
         </w:numPr>
       </w:pPr>
@@ -297,7 +299,7 @@
       <w:pPr>
         <w:pStyle w:val="Compact"/>
         <w:numPr>
-          <w:numId w:val="1003"/>
+          <w:numId w:val="1001"/>
           <w:ilvl w:val="0"/>
         </w:numPr>
       </w:pPr>
@@ -309,7 +311,7 @@
       <w:pPr>
         <w:pStyle w:val="Compact"/>
         <w:numPr>
-          <w:numId w:val="1003"/>
+          <w:numId w:val="1001"/>
           <w:ilvl w:val="0"/>
         </w:numPr>
       </w:pPr>
@@ -321,7 +323,7 @@
       <w:pPr>
         <w:pStyle w:val="Compact"/>
         <w:numPr>
-          <w:numId w:val="1003"/>
+          <w:numId w:val="1001"/>
           <w:ilvl w:val="0"/>
         </w:numPr>
       </w:pPr>
@@ -333,7 +335,7 @@
       <w:pPr>
         <w:pStyle w:val="Compact"/>
         <w:numPr>
-          <w:numId w:val="1003"/>
+          <w:numId w:val="1001"/>
           <w:ilvl w:val="0"/>
         </w:numPr>
       </w:pPr>
@@ -362,7 +364,7 @@
       <w:pPr>
         <w:pStyle w:val="Compact"/>
         <w:numPr>
-          <w:numId w:val="1004"/>
+          <w:numId w:val="1002"/>
           <w:ilvl w:val="0"/>
         </w:numPr>
       </w:pPr>
@@ -374,7 +376,7 @@
       <w:pPr>
         <w:pStyle w:val="Compact"/>
         <w:numPr>
-          <w:numId w:val="1004"/>
+          <w:numId w:val="1002"/>
           <w:ilvl w:val="0"/>
         </w:numPr>
       </w:pPr>
@@ -386,7 +388,7 @@
       <w:pPr>
         <w:pStyle w:val="Compact"/>
         <w:numPr>
-          <w:numId w:val="1004"/>
+          <w:numId w:val="1002"/>
           <w:ilvl w:val="0"/>
         </w:numPr>
       </w:pPr>
@@ -398,7 +400,7 @@
       <w:pPr>
         <w:pStyle w:val="Compact"/>
         <w:numPr>
-          <w:numId w:val="1004"/>
+          <w:numId w:val="1002"/>
           <w:ilvl w:val="0"/>
         </w:numPr>
       </w:pPr>
@@ -410,7 +412,7 @@
       <w:pPr>
         <w:pStyle w:val="Compact"/>
         <w:numPr>
-          <w:numId w:val="1004"/>
+          <w:numId w:val="1002"/>
           <w:ilvl w:val="0"/>
         </w:numPr>
       </w:pPr>
@@ -422,7 +424,7 @@
       <w:pPr>
         <w:pStyle w:val="Compact"/>
         <w:numPr>
-          <w:numId w:val="1004"/>
+          <w:numId w:val="1002"/>
           <w:ilvl w:val="0"/>
         </w:numPr>
       </w:pPr>
@@ -434,7 +436,7 @@
       <w:pPr>
         <w:pStyle w:val="Compact"/>
         <w:numPr>
-          <w:numId w:val="1004"/>
+          <w:numId w:val="1002"/>
           <w:ilvl w:val="0"/>
         </w:numPr>
       </w:pPr>
@@ -463,7 +465,7 @@
       <w:pPr>
         <w:pStyle w:val="Compact"/>
         <w:numPr>
-          <w:numId w:val="1005"/>
+          <w:numId w:val="1003"/>
           <w:ilvl w:val="0"/>
         </w:numPr>
       </w:pPr>
@@ -475,7 +477,7 @@
       <w:pPr>
         <w:pStyle w:val="Compact"/>
         <w:numPr>
-          <w:numId w:val="1005"/>
+          <w:numId w:val="1003"/>
           <w:ilvl w:val="0"/>
         </w:numPr>
       </w:pPr>
@@ -487,7 +489,7 @@
       <w:pPr>
         <w:pStyle w:val="Compact"/>
         <w:numPr>
-          <w:numId w:val="1005"/>
+          <w:numId w:val="1003"/>
           <w:ilvl w:val="0"/>
         </w:numPr>
       </w:pPr>
@@ -516,7 +518,7 @@
       <w:pPr>
         <w:pStyle w:val="Compact"/>
         <w:numPr>
-          <w:numId w:val="1006"/>
+          <w:numId w:val="1004"/>
           <w:ilvl w:val="0"/>
         </w:numPr>
       </w:pPr>
@@ -543,7 +545,7 @@
       <w:pPr>
         <w:pStyle w:val="Compact"/>
         <w:numPr>
-          <w:numId w:val="1006"/>
+          <w:numId w:val="1004"/>
           <w:ilvl w:val="0"/>
         </w:numPr>
       </w:pPr>
@@ -570,7 +572,7 @@
       <w:pPr>
         <w:pStyle w:val="Compact"/>
         <w:numPr>
-          <w:numId w:val="1006"/>
+          <w:numId w:val="1004"/>
           <w:ilvl w:val="0"/>
         </w:numPr>
       </w:pPr>
@@ -582,7 +584,7 @@
       <w:pPr>
         <w:pStyle w:val="Compact"/>
         <w:numPr>
-          <w:numId w:val="1006"/>
+          <w:numId w:val="1004"/>
           <w:ilvl w:val="0"/>
         </w:numPr>
       </w:pPr>
@@ -609,7 +611,7 @@
       <w:pPr>
         <w:pStyle w:val="Compact"/>
         <w:numPr>
-          <w:numId w:val="1006"/>
+          <w:numId w:val="1004"/>
           <w:ilvl w:val="0"/>
         </w:numPr>
       </w:pPr>
@@ -621,7 +623,7 @@
       <w:pPr>
         <w:pStyle w:val="Compact"/>
         <w:numPr>
-          <w:numId w:val="1006"/>
+          <w:numId w:val="1004"/>
           <w:ilvl w:val="0"/>
         </w:numPr>
       </w:pPr>
@@ -633,7 +635,7 @@
       <w:pPr>
         <w:pStyle w:val="Compact"/>
         <w:numPr>
-          <w:numId w:val="1006"/>
+          <w:numId w:val="1004"/>
           <w:ilvl w:val="0"/>
         </w:numPr>
       </w:pPr>
@@ -645,7 +647,7 @@
       <w:pPr>
         <w:pStyle w:val="Compact"/>
         <w:numPr>
-          <w:numId w:val="1006"/>
+          <w:numId w:val="1004"/>
           <w:ilvl w:val="0"/>
         </w:numPr>
       </w:pPr>
@@ -657,7 +659,7 @@
       <w:pPr>
         <w:pStyle w:val="Compact"/>
         <w:numPr>
-          <w:numId w:val="1006"/>
+          <w:numId w:val="1004"/>
           <w:ilvl w:val="0"/>
         </w:numPr>
       </w:pPr>
@@ -669,7 +671,7 @@
       <w:pPr>
         <w:pStyle w:val="Compact"/>
         <w:numPr>
-          <w:numId w:val="1006"/>
+          <w:numId w:val="1004"/>
           <w:ilvl w:val="0"/>
         </w:numPr>
       </w:pPr>
@@ -681,7 +683,7 @@
       <w:pPr>
         <w:pStyle w:val="Compact"/>
         <w:numPr>
-          <w:numId w:val="1006"/>
+          <w:numId w:val="1004"/>
           <w:ilvl w:val="0"/>
         </w:numPr>
       </w:pPr>
@@ -693,7 +695,7 @@
       <w:pPr>
         <w:pStyle w:val="Compact"/>
         <w:numPr>
-          <w:numId w:val="1006"/>
+          <w:numId w:val="1004"/>
           <w:ilvl w:val="0"/>
         </w:numPr>
       </w:pPr>
@@ -854,7 +856,7 @@
     </w:lvl>
   </w:abstractNum>
   <w:abstractNum w:abstractNumId="990">
-    <w:nsid w:val="815616f1"/>
+    <w:nsid w:val="607e97d3"/>
     <w:multiLevelType w:val="multilevel"/>
     <w:lvl w:ilvl="0">
       <w:numFmt w:val="bullet"/>
@@ -934,89 +936,8 @@
       </w:pPr>
     </w:lvl>
   </w:abstractNum>
-  <w:abstractNum w:abstractNumId="991">
-    <w:nsid w:val="692dfaed"/>
-    <w:multiLevelType w:val="multilevel"/>
-    <w:lvl w:ilvl="0">
-      <w:numFmt w:val="bullet"/>
-      <w:lvlText w:val="•"/>
-      <w:lvlJc w:val="left"/>
-      <w:pPr>
-        <w:tabs>
-          <w:tab w:val="num" w:pos="0"/>
-        </w:tabs>
-        <w:ind w:left="480" w:hanging="480"/>
-      </w:pPr>
-    </w:lvl>
-    <w:lvl w:ilvl="1">
-      <w:numFmt w:val="bullet"/>
-      <w:lvlText w:val="–"/>
-      <w:lvlJc w:val="left"/>
-      <w:pPr>
-        <w:tabs>
-          <w:tab w:val="num" w:pos="720"/>
-        </w:tabs>
-        <w:ind w:left="1200" w:hanging="480"/>
-      </w:pPr>
-    </w:lvl>
-    <w:lvl w:ilvl="2">
-      <w:numFmt w:val="bullet"/>
-      <w:lvlText w:val="•"/>
-      <w:lvlJc w:val="left"/>
-      <w:pPr>
-        <w:tabs>
-          <w:tab w:val="num" w:pos="1440"/>
-        </w:tabs>
-        <w:ind w:left="1920" w:hanging="480"/>
-      </w:pPr>
-    </w:lvl>
-    <w:lvl w:ilvl="3">
-      <w:numFmt w:val="bullet"/>
-      <w:lvlText w:val="–"/>
-      <w:lvlJc w:val="left"/>
-      <w:pPr>
-        <w:tabs>
-          <w:tab w:val="num" w:pos="2160"/>
-        </w:tabs>
-        <w:ind w:left="2640" w:hanging="480"/>
-      </w:pPr>
-    </w:lvl>
-    <w:lvl w:ilvl="4">
-      <w:numFmt w:val="bullet"/>
-      <w:lvlText w:val="•"/>
-      <w:lvlJc w:val="left"/>
-      <w:pPr>
-        <w:tabs>
-          <w:tab w:val="num" w:pos="2880"/>
-        </w:tabs>
-        <w:ind w:left="3360" w:hanging="480"/>
-      </w:pPr>
-    </w:lvl>
-    <w:lvl w:ilvl="5">
-      <w:numFmt w:val="bullet"/>
-      <w:lvlText w:val="–"/>
-      <w:lvlJc w:val="left"/>
-      <w:pPr>
-        <w:tabs>
-          <w:tab w:val="num" w:pos="3600"/>
-        </w:tabs>
-        <w:ind w:left="4080" w:hanging="480"/>
-      </w:pPr>
-    </w:lvl>
-    <w:lvl w:ilvl="6">
-      <w:numFmt w:val="bullet"/>
-      <w:lvlText w:val="•"/>
-      <w:lvlJc w:val="left"/>
-      <w:pPr>
-        <w:tabs>
-          <w:tab w:val="num" w:pos="4320"/>
-        </w:tabs>
-        <w:ind w:left="4800" w:hanging="480"/>
-      </w:pPr>
-    </w:lvl>
-  </w:abstractNum>
   <w:abstractNum w:abstractNumId="99411">
-    <w:nsid w:val="a07b6467"/>
+    <w:nsid w:val="48ef2795"/>
     <w:multiLevelType w:val="multilevel"/>
     <w:lvl w:ilvl="0">
       <w:start w:val="1"/>
@@ -1094,6 +1015,87 @@
       <w:start w:val="1"/>
       <w:numFmt w:val="decimal"/>
       <w:lvlText w:val="%7."/>
+      <w:lvlJc w:val="left"/>
+      <w:pPr>
+        <w:tabs>
+          <w:tab w:val="num" w:pos="4320"/>
+        </w:tabs>
+        <w:ind w:left="4800" w:hanging="480"/>
+      </w:pPr>
+    </w:lvl>
+  </w:abstractNum>
+  <w:abstractNum w:abstractNumId="991">
+    <w:nsid w:val="f33cb7a2"/>
+    <w:multiLevelType w:val="multilevel"/>
+    <w:lvl w:ilvl="0">
+      <w:numFmt w:val="bullet"/>
+      <w:lvlText w:val="•"/>
+      <w:lvlJc w:val="left"/>
+      <w:pPr>
+        <w:tabs>
+          <w:tab w:val="num" w:pos="0"/>
+        </w:tabs>
+        <w:ind w:left="480" w:hanging="480"/>
+      </w:pPr>
+    </w:lvl>
+    <w:lvl w:ilvl="1">
+      <w:numFmt w:val="bullet"/>
+      <w:lvlText w:val="–"/>
+      <w:lvlJc w:val="left"/>
+      <w:pPr>
+        <w:tabs>
+          <w:tab w:val="num" w:pos="720"/>
+        </w:tabs>
+        <w:ind w:left="1200" w:hanging="480"/>
+      </w:pPr>
+    </w:lvl>
+    <w:lvl w:ilvl="2">
+      <w:numFmt w:val="bullet"/>
+      <w:lvlText w:val="•"/>
+      <w:lvlJc w:val="left"/>
+      <w:pPr>
+        <w:tabs>
+          <w:tab w:val="num" w:pos="1440"/>
+        </w:tabs>
+        <w:ind w:left="1920" w:hanging="480"/>
+      </w:pPr>
+    </w:lvl>
+    <w:lvl w:ilvl="3">
+      <w:numFmt w:val="bullet"/>
+      <w:lvlText w:val="–"/>
+      <w:lvlJc w:val="left"/>
+      <w:pPr>
+        <w:tabs>
+          <w:tab w:val="num" w:pos="2160"/>
+        </w:tabs>
+        <w:ind w:left="2640" w:hanging="480"/>
+      </w:pPr>
+    </w:lvl>
+    <w:lvl w:ilvl="4">
+      <w:numFmt w:val="bullet"/>
+      <w:lvlText w:val="•"/>
+      <w:lvlJc w:val="left"/>
+      <w:pPr>
+        <w:tabs>
+          <w:tab w:val="num" w:pos="2880"/>
+        </w:tabs>
+        <w:ind w:left="3360" w:hanging="480"/>
+      </w:pPr>
+    </w:lvl>
+    <w:lvl w:ilvl="5">
+      <w:numFmt w:val="bullet"/>
+      <w:lvlText w:val="–"/>
+      <w:lvlJc w:val="left"/>
+      <w:pPr>
+        <w:tabs>
+          <w:tab w:val="num" w:pos="3600"/>
+        </w:tabs>
+        <w:ind w:left="4080" w:hanging="480"/>
+      </w:pPr>
+    </w:lvl>
+    <w:lvl w:ilvl="6">
+      <w:numFmt w:val="bullet"/>
+      <w:lvlText w:val="•"/>
       <w:lvlJc w:val="left"/>
       <w:pPr>
         <w:tabs>
@@ -1110,12 +1112,6 @@
     <w:abstractNumId w:val="990"/>
   </w:num>
   <w:num w:numId="1001">
-    <w:abstractNumId w:val="991"/>
-  </w:num>
-  <w:num w:numId="1002">
-    <w:abstractNumId w:val="991"/>
-  </w:num>
-  <w:num w:numId="1003">
     <w:abstractNumId w:val="99411"/>
     <w:lvlOverride w:ilvl="0">
       <w:startOverride w:val="1"/>
@@ -1139,13 +1135,13 @@
       <w:startOverride w:val="1"/>
     </w:lvlOverride>
   </w:num>
-  <w:num w:numId="1004">
+  <w:num w:numId="1002">
     <w:abstractNumId w:val="991"/>
   </w:num>
-  <w:num w:numId="1005">
+  <w:num w:numId="1003">
     <w:abstractNumId w:val="991"/>
   </w:num>
-  <w:num w:numId="1006">
+  <w:num w:numId="1004">
     <w:abstractNumId w:val="991"/>
   </w:num>
 </w:numbering>

</xml_diff>

<commit_message>
make file updated format changes
</commit_message>
<xml_diff>
--- a/Word/MarcoDVisser_CurriculumVitea_05-09-2015.docx
+++ b/Word/MarcoDVisser_CurriculumVitea_05-09-2015.docx
@@ -361,7 +361,7 @@
     </w:p>
     <w:p>
       <w:r>
-        <w:t xml:space="preserve">In prep : 8. M. D. Visser, M. Bruijning, S. Joseph Wright, Helene C. Muller-Landau, Eelke Jongejans, Liza S. Comita and Hans de Kroon. Functional traits as predictors of vital rates across the life-cycle of tropical trees. In prep. Functional Ecology. : 9. M. D. Visser, S. Joseph Wright, Helene C. Muller-Landau, Eelke Jongejans, Liza S. Comita, Hans de Kroon and Stefan Schnitzer. Differential effects of lianas on population growth rates of tropical forest trees. In prep. : 10. M. D. Visser, H. C. Muller-Landau, S. J. Wright, J. Svenning, P. A. Jansen. Seasonal aggregation of generalist seed predators around preferred fruit trees: consequences for negative density-dependence of seed survival. In preparation for Ecology.</w:t>
+        <w:t xml:space="preserve">2015, In prep : 8. M. D. Visser, M. Bruijning, S. Joseph Wright, Helene C. Muller-Landau, Eelke Jongejans, Liza S. Comita and Hans de Kroon. Functional traits as predictors of vital rates across the life-cycle of tropical trees. In prep. Functional Ecology. : 9. M. D. Visser, S. Joseph Wright, Helene C. Muller-Landau, Eelke Jongejans, Liza S. Comita, Hans de Kroon and Stefan Schnitzer. Differential effects of lianas on population growth rates of tropical forest trees. In prep. : 10. M. D. Visser, H. C. Muller-Landau, S. J. Wright, J. Svenning, P. A. Jansen. Seasonal aggregation of generalist seed predators around preferred fruit trees: consequences for negative density-dependence of seed survival. In preparation for Ecology.</w:t>
       </w:r>
     </w:p>
     <w:p>
@@ -383,86 +383,81 @@
     </w:p>
     <w:p>
       <w:pPr>
-        <w:pStyle w:val="Compact"/>
-        <w:numPr>
-          <w:numId w:val="1001"/>
-          <w:ilvl w:val="0"/>
-        </w:numPr>
-      </w:pPr>
-      <w:r>
-        <w:t xml:space="preserve">Salguero-Gómez, R (2015). Demography to infinity and beyond! Journal of Ecology blog. https://jecologyblog.wordpress.com/2015/04/09/demography-to-infinity-and-beyond/</w:t>
-      </w:r>
-    </w:p>
-    <w:p>
-      <w:pPr>
-        <w:pStyle w:val="Compact"/>
-        <w:numPr>
-          <w:numId w:val="1001"/>
-          <w:ilvl w:val="0"/>
-        </w:numPr>
-      </w:pPr>
-      <w:r>
-        <w:t xml:space="preserve">King, B (2011), Smithsonian Tropical Research Institute News. The enemy of my enemy is my friend.1:2</w:t>
-      </w:r>
-    </w:p>
-    <w:p>
-      <w:pPr>
-        <w:pStyle w:val="Compact"/>
-        <w:numPr>
-          <w:numId w:val="1001"/>
-          <w:ilvl w:val="0"/>
-        </w:numPr>
-      </w:pPr>
-      <w:r>
-        <w:t xml:space="preserve">Sugden AM (2011) Science Editors’ choice. Ecology. The Enemy of My Enemy is my? Science 334:569.</w:t>
-      </w:r>
-    </w:p>
-    <w:p>
-      <w:pPr>
-        <w:pStyle w:val="Compact"/>
-        <w:numPr>
-          <w:numId w:val="1001"/>
-          <w:ilvl w:val="0"/>
-        </w:numPr>
-      </w:pPr>
-      <w:r>
-        <w:t xml:space="preserve">Ecological Association of America - young plant population ecologist of the month (October 2011). Featured work: M. D. Visser et al, 2011, Ecology Letters.</w:t>
-      </w:r>
-    </w:p>
-    <w:p>
-      <w:pPr>
-        <w:pStyle w:val="Compact"/>
-        <w:numPr>
-          <w:numId w:val="1001"/>
-          <w:ilvl w:val="0"/>
-        </w:numPr>
-      </w:pPr>
-      <w:r>
-        <w:t xml:space="preserve">Kouwen M (2011) Mastjaar overtreft jaarlijkse zaadzetting. Bionieuws 13:6.</w:t>
-      </w:r>
-    </w:p>
-    <w:p>
-      <w:pPr>
-        <w:pStyle w:val="Compact"/>
-        <w:numPr>
-          <w:numId w:val="1001"/>
-          <w:ilvl w:val="0"/>
-        </w:numPr>
-      </w:pPr>
-      <w:r>
-        <w:t xml:space="preserve">Sugden AM (2011) Science Editors’ choice. Ecology. Why trees skip a year. Science 333:386</w:t>
-      </w:r>
-    </w:p>
-    <w:p>
-      <w:pPr>
-        <w:pStyle w:val="Compact"/>
-        <w:numPr>
-          <w:numId w:val="1001"/>
-          <w:ilvl w:val="0"/>
-        </w:numPr>
-      </w:pPr>
-      <w:r>
-        <w:t xml:space="preserve">Rees M (2011) Editor’s Choice: Volume 99, Issue 4 (July). Journal of Ecology.</w:t>
+        <w:pStyle w:val="DefinitionTerm"/>
+      </w:pPr>
+      <w:r>
+        <w:t xml:space="preserve">2015</w:t>
+      </w:r>
+    </w:p>
+    <w:p>
+      <w:pPr>
+        <w:pStyle w:val="Compact"/>
+        <w:pStyle w:val="Definition"/>
+      </w:pPr>
+      <w:r>
+        <w:t xml:space="preserve">* Salguero-Gómez, R (2015). Demography to infinity and beyond! Journal of Ecology blog. https://jecologyblog.wordpress.com/2015/04/09/demography-to-infinity-and-beyond/</w:t>
+      </w:r>
+    </w:p>
+    <w:p>
+      <w:pPr>
+        <w:pStyle w:val="DefinitionTerm"/>
+      </w:pPr>
+      <w:r>
+        <w:t xml:space="preserve">2011</w:t>
+      </w:r>
+    </w:p>
+    <w:p>
+      <w:pPr>
+        <w:pStyle w:val="Compact"/>
+        <w:pStyle w:val="Definition"/>
+      </w:pPr>
+      <w:r>
+        <w:t xml:space="preserve">* King, B (2011), Smithsonian Tropical Research Institute News. The enemy of my enemy is my friend.1:2</w:t>
+      </w:r>
+    </w:p>
+    <w:p>
+      <w:pPr>
+        <w:pStyle w:val="Compact"/>
+        <w:pStyle w:val="Definition"/>
+      </w:pPr>
+      <w:r>
+        <w:t xml:space="preserve">* Sugden AM (2011) Science Editors’ choice. Ecology. The Enemy of My Enemy is my? Science 334:569.</w:t>
+      </w:r>
+    </w:p>
+    <w:p>
+      <w:pPr>
+        <w:pStyle w:val="Compact"/>
+        <w:pStyle w:val="Definition"/>
+      </w:pPr>
+      <w:r>
+        <w:t xml:space="preserve">* Ecological Association of America - young plant population ecologist of the month (October 2011). Featured work: M. D. Visser et al, 2011, Ecology Letters.</w:t>
+      </w:r>
+    </w:p>
+    <w:p>
+      <w:pPr>
+        <w:pStyle w:val="Compact"/>
+        <w:pStyle w:val="Definition"/>
+      </w:pPr>
+      <w:r>
+        <w:t xml:space="preserve">* Kouwen M (2011) Mastjaar overtreft jaarlijkse zaadzetting. Bionieuws 13:6.</w:t>
+      </w:r>
+    </w:p>
+    <w:p>
+      <w:pPr>
+        <w:pStyle w:val="Compact"/>
+        <w:pStyle w:val="Definition"/>
+      </w:pPr>
+      <w:r>
+        <w:t xml:space="preserve">* Sugden AM (2011) Science Editors’ choice. Ecology. Why trees skip a year. Science 333:386</w:t>
+      </w:r>
+    </w:p>
+    <w:p>
+      <w:pPr>
+        <w:pStyle w:val="Compact"/>
+        <w:pStyle w:val="Definition"/>
+      </w:pPr>
+      <w:r>
+        <w:t xml:space="preserve">* Rees M (2011) Editor’s Choice: Volume 99, Issue 4 (July). Journal of Ecology.</w:t>
       </w:r>
     </w:p>
     <w:p>
@@ -484,38 +479,53 @@
     </w:p>
     <w:p>
       <w:pPr>
-        <w:pStyle w:val="Compact"/>
-        <w:numPr>
-          <w:numId w:val="1002"/>
-          <w:ilvl w:val="0"/>
-        </w:numPr>
-      </w:pPr>
-      <w:r>
-        <w:t xml:space="preserve">Grant: NWO-ALW, What maintains the diversity of tropical tree species? Unravelling the importance of niche and neutrality with a life cycle approach. Co-wrote with Hans de Kroon, Helene Muller-Landau, Eelke Jongejans, S. J. Wright, P.A. Zuidema, P.A. Jansen and S. Tuljapurkar (230k). 2011.</w:t>
-      </w:r>
-    </w:p>
-    <w:p>
-      <w:pPr>
-        <w:pStyle w:val="Compact"/>
-        <w:numPr>
-          <w:numId w:val="1002"/>
-          <w:ilvl w:val="0"/>
-        </w:numPr>
-      </w:pPr>
-      <w:r>
-        <w:t xml:space="preserve">Award: WUF-KLV thesis prize for the best thesis in the life sciences from Wageningen University awarded for my MSc thesis: Density-dependent dispersal and seed predation in a Neotropical palm. 2009.</w:t>
-      </w:r>
-    </w:p>
-    <w:p>
-      <w:pPr>
-        <w:pStyle w:val="Compact"/>
-        <w:numPr>
-          <w:numId w:val="1002"/>
-          <w:ilvl w:val="0"/>
-        </w:numPr>
-      </w:pPr>
-      <w:r>
-        <w:t xml:space="preserve">Grant: Smithsonian Tropical Research Institute, short term fellowship awarded for the study: Quantifying density-dependent responses of seed predators in the Neotropical palm Attalea butyracea. ($ 5k). 2008.</w:t>
+        <w:pStyle w:val="DefinitionTerm"/>
+      </w:pPr>
+      <w:r>
+        <w:t xml:space="preserve">2011</w:t>
+      </w:r>
+    </w:p>
+    <w:p>
+      <w:pPr>
+        <w:pStyle w:val="Compact"/>
+        <w:pStyle w:val="Definition"/>
+      </w:pPr>
+      <w:r>
+        <w:t xml:space="preserve">- Grant: NWO-ALW, What maintains the diversity of tropical tree species? Unravelling the importance of niche and neutrality with a life cycle approach. Co-wrote with Hans de Kroon, Helene Muller-Landau, Eelke Jongejans, S. J. Wright, P.A. Zuidema, P.A. Jansen and S. Tuljapurkar (230k). 2011.</w:t>
+      </w:r>
+    </w:p>
+    <w:p>
+      <w:pPr>
+        <w:pStyle w:val="DefinitionTerm"/>
+      </w:pPr>
+      <w:r>
+        <w:t xml:space="preserve">2009</w:t>
+      </w:r>
+    </w:p>
+    <w:p>
+      <w:pPr>
+        <w:pStyle w:val="Compact"/>
+        <w:pStyle w:val="Definition"/>
+      </w:pPr>
+      <w:r>
+        <w:t xml:space="preserve">- Award: WUF-KLV thesis prize for the best thesis in the life sciences from Wageningen University awarded for my MSc thesis: Density-dependent dispersal and seed predation in a Neotropical palm. 2009.</w:t>
+      </w:r>
+    </w:p>
+    <w:p>
+      <w:pPr>
+        <w:pStyle w:val="DefinitionTerm"/>
+      </w:pPr>
+      <w:r>
+        <w:t xml:space="preserve">2008</w:t>
+      </w:r>
+    </w:p>
+    <w:p>
+      <w:pPr>
+        <w:pStyle w:val="Compact"/>
+        <w:pStyle w:val="Definition"/>
+      </w:pPr>
+      <w:r>
+        <w:t xml:space="preserve">- Grant: Smithsonian Tropical Research Institute, short term fellowship awarded for the study: Quantifying density-dependent responses of seed predators in the Neotropical palm Attalea butyracea. ($ 5k). 2008.</w:t>
       </w:r>
     </w:p>
     <w:p>
@@ -897,7 +907,7 @@
     </w:lvl>
   </w:abstractNum>
   <w:abstractNum w:abstractNumId="990">
-    <w:nsid w:val="36fde305"/>
+    <w:nsid w:val="141b1384"/>
     <w:multiLevelType w:val="multilevel"/>
     <w:lvl w:ilvl="0">
       <w:numFmt w:val="bullet"/>
@@ -968,87 +978,6 @@
     <w:lvl w:ilvl="6">
       <w:numFmt w:val="bullet"/>
       <w:lvlText w:val=" "/>
-      <w:lvlJc w:val="left"/>
-      <w:pPr>
-        <w:tabs>
-          <w:tab w:val="num" w:pos="4320"/>
-        </w:tabs>
-        <w:ind w:left="4800" w:hanging="480"/>
-      </w:pPr>
-    </w:lvl>
-  </w:abstractNum>
-  <w:abstractNum w:abstractNumId="991">
-    <w:nsid w:val="fede93d8"/>
-    <w:multiLevelType w:val="multilevel"/>
-    <w:lvl w:ilvl="0">
-      <w:numFmt w:val="bullet"/>
-      <w:lvlText w:val="•"/>
-      <w:lvlJc w:val="left"/>
-      <w:pPr>
-        <w:tabs>
-          <w:tab w:val="num" w:pos="0"/>
-        </w:tabs>
-        <w:ind w:left="480" w:hanging="480"/>
-      </w:pPr>
-    </w:lvl>
-    <w:lvl w:ilvl="1">
-      <w:numFmt w:val="bullet"/>
-      <w:lvlText w:val="–"/>
-      <w:lvlJc w:val="left"/>
-      <w:pPr>
-        <w:tabs>
-          <w:tab w:val="num" w:pos="720"/>
-        </w:tabs>
-        <w:ind w:left="1200" w:hanging="480"/>
-      </w:pPr>
-    </w:lvl>
-    <w:lvl w:ilvl="2">
-      <w:numFmt w:val="bullet"/>
-      <w:lvlText w:val="•"/>
-      <w:lvlJc w:val="left"/>
-      <w:pPr>
-        <w:tabs>
-          <w:tab w:val="num" w:pos="1440"/>
-        </w:tabs>
-        <w:ind w:left="1920" w:hanging="480"/>
-      </w:pPr>
-    </w:lvl>
-    <w:lvl w:ilvl="3">
-      <w:numFmt w:val="bullet"/>
-      <w:lvlText w:val="–"/>
-      <w:lvlJc w:val="left"/>
-      <w:pPr>
-        <w:tabs>
-          <w:tab w:val="num" w:pos="2160"/>
-        </w:tabs>
-        <w:ind w:left="2640" w:hanging="480"/>
-      </w:pPr>
-    </w:lvl>
-    <w:lvl w:ilvl="4">
-      <w:numFmt w:val="bullet"/>
-      <w:lvlText w:val="•"/>
-      <w:lvlJc w:val="left"/>
-      <w:pPr>
-        <w:tabs>
-          <w:tab w:val="num" w:pos="2880"/>
-        </w:tabs>
-        <w:ind w:left="3360" w:hanging="480"/>
-      </w:pPr>
-    </w:lvl>
-    <w:lvl w:ilvl="5">
-      <w:numFmt w:val="bullet"/>
-      <w:lvlText w:val="–"/>
-      <w:lvlJc w:val="left"/>
-      <w:pPr>
-        <w:tabs>
-          <w:tab w:val="num" w:pos="3600"/>
-        </w:tabs>
-        <w:ind w:left="4080" w:hanging="480"/>
-      </w:pPr>
-    </w:lvl>
-    <w:lvl w:ilvl="6">
-      <w:numFmt w:val="bullet"/>
-      <w:lvlText w:val="•"/>
       <w:lvlJc w:val="left"/>
       <w:pPr>
         <w:tabs>
@@ -1063,12 +992,6 @@
   </w:num>
   <w:num w:numId="1000">
     <w:abstractNumId w:val="990"/>
-  </w:num>
-  <w:num w:numId="1001">
-    <w:abstractNumId w:val="991"/>
-  </w:num>
-  <w:num w:numId="1002">
-    <w:abstractNumId w:val="991"/>
   </w:num>
 </w:numbering>
 </file>

</xml_diff>